<commit_message>
tilføjet forfatterliste og  business canvas
</commit_message>
<xml_diff>
--- a/Rapport/RapportDone/Bilag.docx
+++ b/Rapport/RapportDone/Bilag.docx
@@ -5,6 +5,293 @@
     <w:p>
       <w:pPr>
         <w:pStyle w:val="Heading1"/>
+      </w:pPr>
+      <w:r>
+        <w:t>Bilag</w:t>
+      </w:r>
+    </w:p>
+    <w:p>
+      <w:pPr>
+        <w:pStyle w:val="Heading2"/>
+      </w:pPr>
+    </w:p>
+    <w:p>
+      <w:pPr>
+        <w:pStyle w:val="Heading2"/>
+      </w:pPr>
+    </w:p>
+    <w:p>
+      <w:pPr>
+        <w:pStyle w:val="Heading2"/>
+      </w:pPr>
+    </w:p>
+    <w:p>
+      <w:pPr>
+        <w:pStyle w:val="Heading2"/>
+      </w:pPr>
+    </w:p>
+    <w:p>
+      <w:pPr>
+        <w:pStyle w:val="Heading2"/>
+      </w:pPr>
+    </w:p>
+    <w:p>
+      <w:pPr>
+        <w:pStyle w:val="Heading2"/>
+      </w:pPr>
+    </w:p>
+    <w:p>
+      <w:pPr>
+        <w:pStyle w:val="Heading2"/>
+      </w:pPr>
+    </w:p>
+    <w:p>
+      <w:pPr>
+        <w:pStyle w:val="Heading2"/>
+      </w:pPr>
+    </w:p>
+    <w:p>
+      <w:pPr>
+        <w:pStyle w:val="Heading2"/>
+      </w:pPr>
+    </w:p>
+    <w:p>
+      <w:pPr>
+        <w:pStyle w:val="Heading2"/>
+      </w:pPr>
+    </w:p>
+    <w:p>
+      <w:pPr>
+        <w:pStyle w:val="Heading2"/>
+      </w:pPr>
+    </w:p>
+    <w:p>
+      <w:pPr>
+        <w:pStyle w:val="Heading2"/>
+      </w:pPr>
+    </w:p>
+    <w:p>
+      <w:pPr>
+        <w:pStyle w:val="Heading2"/>
+      </w:pPr>
+    </w:p>
+    <w:p>
+      <w:pPr>
+        <w:pStyle w:val="Heading2"/>
+      </w:pPr>
+    </w:p>
+    <w:p>
+      <w:pPr>
+        <w:pStyle w:val="Heading2"/>
+      </w:pPr>
+    </w:p>
+    <w:p>
+      <w:pPr>
+        <w:pStyle w:val="Heading2"/>
+      </w:pPr>
+    </w:p>
+    <w:p>
+      <w:pPr>
+        <w:pStyle w:val="Heading2"/>
+      </w:pPr>
+    </w:p>
+    <w:p>
+      <w:pPr>
+        <w:pStyle w:val="Heading2"/>
+      </w:pPr>
+    </w:p>
+    <w:p>
+      <w:pPr>
+        <w:pStyle w:val="Heading2"/>
+      </w:pPr>
+    </w:p>
+    <w:p>
+      <w:pPr>
+        <w:pStyle w:val="Heading2"/>
+      </w:pPr>
+    </w:p>
+    <w:p>
+      <w:pPr>
+        <w:pStyle w:val="Heading2"/>
+      </w:pPr>
+    </w:p>
+    <w:p>
+      <w:pPr>
+        <w:pStyle w:val="Heading2"/>
+      </w:pPr>
+    </w:p>
+    <w:p>
+      <w:pPr>
+        <w:pStyle w:val="Heading2"/>
+      </w:pPr>
+    </w:p>
+    <w:p>
+      <w:pPr>
+        <w:pStyle w:val="Heading2"/>
+      </w:pPr>
+      <w:r>
+        <w:lastRenderedPageBreak/>
+        <w:t>Forfatterliste</w:t>
+      </w:r>
+    </w:p>
+    <w:p>
+      <w:pPr>
+        <w:pStyle w:val="Heading3"/>
+      </w:pPr>
+      <w:r>
+        <w:t>Toke</w:t>
+      </w:r>
+    </w:p>
+    <w:p>
+      <w:pPr>
+        <w:pStyle w:val="ListParagraph"/>
+        <w:numPr>
+          <w:ilvl w:val="0"/>
+          <w:numId w:val="3"/>
+        </w:numPr>
+      </w:pPr>
+      <w:r>
+        <w:t>Extreme Programming</w:t>
+      </w:r>
+    </w:p>
+    <w:p>
+      <w:pPr>
+        <w:pStyle w:val="ListParagraph"/>
+        <w:numPr>
+          <w:ilvl w:val="0"/>
+          <w:numId w:val="3"/>
+        </w:numPr>
+      </w:pPr>
+      <w:r>
+        <w:t>Projektp</w:t>
+      </w:r>
+      <w:r>
+        <w:t>lanlægning</w:t>
+      </w:r>
+    </w:p>
+    <w:p>
+      <w:pPr>
+        <w:pStyle w:val="ListParagraph"/>
+        <w:numPr>
+          <w:ilvl w:val="0"/>
+          <w:numId w:val="3"/>
+        </w:numPr>
+      </w:pPr>
+      <w:r>
+        <w:t>Sprint 0</w:t>
+      </w:r>
+    </w:p>
+    <w:p>
+      <w:pPr>
+        <w:pStyle w:val="ListParagraph"/>
+        <w:numPr>
+          <w:ilvl w:val="0"/>
+          <w:numId w:val="3"/>
+        </w:numPr>
+      </w:pPr>
+      <w:r>
+        <w:t>Konklusion</w:t>
+      </w:r>
+    </w:p>
+    <w:p>
+      <w:pPr>
+        <w:pStyle w:val="Heading3"/>
+      </w:pPr>
+      <w:r>
+        <w:t>Christoffer</w:t>
+      </w:r>
+    </w:p>
+    <w:p>
+      <w:pPr>
+        <w:pStyle w:val="Heading3"/>
+      </w:pPr>
+      <w:r>
+        <w:t>Rasmus</w:t>
+      </w:r>
+    </w:p>
+    <w:p>
+      <w:pPr>
+        <w:pStyle w:val="Heading3"/>
+      </w:pPr>
+      <w:r>
+        <w:t>Ronnie</w:t>
+      </w:r>
+    </w:p>
+    <w:p>
+      <w:pPr>
+        <w:pStyle w:val="ListParagraph"/>
+        <w:numPr>
+          <w:ilvl w:val="0"/>
+          <w:numId w:val="2"/>
+        </w:numPr>
+      </w:pPr>
+      <w:r>
+        <w:t>Kanban</w:t>
+      </w:r>
+    </w:p>
+    <w:p>
+      <w:pPr>
+        <w:pStyle w:val="ListParagraph"/>
+        <w:numPr>
+          <w:ilvl w:val="0"/>
+          <w:numId w:val="2"/>
+        </w:numPr>
+      </w:pPr>
+      <w:r>
+        <w:t>Kvalitetssikring</w:t>
+      </w:r>
+    </w:p>
+    <w:p>
+      <w:pPr>
+        <w:pStyle w:val="ListParagraph"/>
+        <w:numPr>
+          <w:ilvl w:val="0"/>
+          <w:numId w:val="2"/>
+        </w:numPr>
+      </w:pPr>
+      <w:r>
+        <w:t>Metodevalg</w:t>
+      </w:r>
+    </w:p>
+    <w:p>
+      <w:pPr>
+        <w:pStyle w:val="ListParagraph"/>
+        <w:numPr>
+          <w:ilvl w:val="0"/>
+          <w:numId w:val="2"/>
+        </w:numPr>
+      </w:pPr>
+      <w:r>
+        <w:t>Arkitektur</w:t>
+      </w:r>
+    </w:p>
+    <w:p>
+      <w:pPr>
+        <w:pStyle w:val="ListParagraph"/>
+        <w:numPr>
+          <w:ilvl w:val="0"/>
+          <w:numId w:val="2"/>
+        </w:numPr>
+      </w:pPr>
+      <w:r>
+        <w:t>Risikostyring</w:t>
+      </w:r>
+    </w:p>
+    <w:p>
+      <w:pPr>
+        <w:pStyle w:val="ListParagraph"/>
+        <w:numPr>
+          <w:ilvl w:val="0"/>
+          <w:numId w:val="2"/>
+        </w:numPr>
+      </w:pPr>
+      <w:r>
+        <w:t>Sprint 3</w:t>
+      </w:r>
+    </w:p>
+    <w:p>
+      <w:pPr>
+        <w:pStyle w:val="Heading2"/>
         <w:rPr>
           <w:lang w:val="en-US"/>
         </w:rPr>
@@ -14,9 +301,15 @@
         <w:rPr>
           <w:lang w:val="en-US"/>
         </w:rPr>
-        <w:t>Bilag</w:t>
+        <w:t>Burndown</w:t>
       </w:r>
       <w:proofErr w:type="spellEnd"/>
+      <w:r>
+        <w:rPr>
+          <w:lang w:val="en-US"/>
+        </w:rPr>
+        <w:t xml:space="preserve"> sprint 1</w:t>
+      </w:r>
     </w:p>
     <w:p>
       <w:pPr>
@@ -37,7 +330,7 @@
         <w:rPr>
           <w:lang w:val="en-US"/>
         </w:rPr>
-        <w:t xml:space="preserve"> sprint 1</w:t>
+        <w:t xml:space="preserve"> sprint 2</w:t>
       </w:r>
     </w:p>
     <w:p>
@@ -59,7 +352,7 @@
         <w:rPr>
           <w:lang w:val="en-US"/>
         </w:rPr>
-        <w:t xml:space="preserve"> sprint 2</w:t>
+        <w:t xml:space="preserve"> sprint 3</w:t>
       </w:r>
     </w:p>
     <w:p>
@@ -81,7 +374,19 @@
         <w:rPr>
           <w:lang w:val="en-US"/>
         </w:rPr>
-        <w:t xml:space="preserve"> sprint 3</w:t>
+        <w:t xml:space="preserve"> </w:t>
+      </w:r>
+      <w:r>
+        <w:rPr>
+          <w:lang w:val="en-US"/>
+        </w:rPr>
+        <w:t xml:space="preserve">I timer </w:t>
+      </w:r>
+      <w:r>
+        <w:rPr>
+          <w:lang w:val="en-US"/>
+        </w:rPr>
+        <w:t>sprint 2</w:t>
       </w:r>
     </w:p>
     <w:p>
@@ -109,47 +414,7 @@
         <w:rPr>
           <w:lang w:val="en-US"/>
         </w:rPr>
-        <w:t xml:space="preserve">I timer </w:t>
-      </w:r>
-      <w:r>
-        <w:rPr>
-          <w:lang w:val="en-US"/>
-        </w:rPr>
-        <w:t>sprint 2</w:t>
-      </w:r>
-    </w:p>
-    <w:p>
-      <w:pPr>
-        <w:pStyle w:val="Heading2"/>
-        <w:rPr>
-          <w:lang w:val="en-US"/>
-        </w:rPr>
-      </w:pPr>
-      <w:proofErr w:type="spellStart"/>
-      <w:r>
-        <w:rPr>
-          <w:lang w:val="en-US"/>
-        </w:rPr>
-        <w:t>Burndown</w:t>
-      </w:r>
-      <w:proofErr w:type="spellEnd"/>
-      <w:r>
-        <w:rPr>
-          <w:lang w:val="en-US"/>
-        </w:rPr>
-        <w:t xml:space="preserve"> </w:t>
-      </w:r>
-      <w:r>
-        <w:rPr>
-          <w:lang w:val="en-US"/>
-        </w:rPr>
-        <w:t xml:space="preserve">I timer </w:t>
-      </w:r>
-      <w:r>
-        <w:rPr>
-          <w:lang w:val="en-US"/>
-        </w:rPr>
-        <w:t>sprint 3</w:t>
+        <w:t>I timer sprint 3</w:t>
       </w:r>
     </w:p>
     <w:p>
@@ -181,7 +446,21 @@
         <w:rPr>
           <w:lang w:val="en-US"/>
         </w:rPr>
-        <w:t xml:space="preserve">4-5 userstories </w:t>
+        <w:t xml:space="preserve">4-5 </w:t>
+      </w:r>
+      <w:proofErr w:type="spellStart"/>
+      <w:r>
+        <w:rPr>
+          <w:lang w:val="en-US"/>
+        </w:rPr>
+        <w:t>userstories</w:t>
+      </w:r>
+      <w:proofErr w:type="spellEnd"/>
+      <w:r>
+        <w:rPr>
+          <w:lang w:val="en-US"/>
+        </w:rPr>
+        <w:t xml:space="preserve"> </w:t>
       </w:r>
       <w:proofErr w:type="spellStart"/>
       <w:r>
@@ -227,13 +506,27 @@
         <w:rPr>
           <w:lang w:val="en-US"/>
         </w:rPr>
-        <w:t xml:space="preserve">4-5 userstories </w:t>
+        <w:t xml:space="preserve">4-5 </w:t>
       </w:r>
       <w:proofErr w:type="spellStart"/>
       <w:r>
         <w:rPr>
           <w:lang w:val="en-US"/>
         </w:rPr>
+        <w:t>userstories</w:t>
+      </w:r>
+      <w:proofErr w:type="spellEnd"/>
+      <w:r>
+        <w:rPr>
+          <w:lang w:val="en-US"/>
+        </w:rPr>
+        <w:t xml:space="preserve"> </w:t>
+      </w:r>
+      <w:proofErr w:type="spellStart"/>
+      <w:r>
+        <w:rPr>
+          <w:lang w:val="en-US"/>
+        </w:rPr>
         <w:t>på</w:t>
       </w:r>
       <w:proofErr w:type="spellEnd"/>
@@ -243,8 +536,6 @@
         </w:rPr>
         <w:t xml:space="preserve"> 1 A4</w:t>
       </w:r>
-      <w:bookmarkStart w:id="0" w:name="_GoBack"/>
-      <w:bookmarkEnd w:id="0"/>
     </w:p>
     <w:p>
       <w:pPr>
@@ -275,13 +566,27 @@
         <w:rPr>
           <w:lang w:val="en-US"/>
         </w:rPr>
-        <w:t xml:space="preserve">4-5 userstories </w:t>
+        <w:t xml:space="preserve">4-5 </w:t>
       </w:r>
       <w:proofErr w:type="spellStart"/>
       <w:r>
         <w:rPr>
           <w:lang w:val="en-US"/>
         </w:rPr>
+        <w:t>userstories</w:t>
+      </w:r>
+      <w:proofErr w:type="spellEnd"/>
+      <w:r>
+        <w:rPr>
+          <w:lang w:val="en-US"/>
+        </w:rPr>
+        <w:t xml:space="preserve"> </w:t>
+      </w:r>
+      <w:proofErr w:type="spellStart"/>
+      <w:r>
+        <w:rPr>
+          <w:lang w:val="en-US"/>
+        </w:rPr>
         <w:t>på</w:t>
       </w:r>
       <w:proofErr w:type="spellEnd"/>
@@ -299,11 +604,19 @@
           <w:lang w:val="en-US"/>
         </w:rPr>
       </w:pPr>
-      <w:r>
-        <w:rPr>
-          <w:lang w:val="en-US"/>
-        </w:rPr>
-        <w:t>Userstories 4</w:t>
+      <w:proofErr w:type="spellStart"/>
+      <w:r>
+        <w:rPr>
+          <w:lang w:val="en-US"/>
+        </w:rPr>
+        <w:t>Userstories</w:t>
+      </w:r>
+      <w:proofErr w:type="spellEnd"/>
+      <w:r>
+        <w:rPr>
+          <w:lang w:val="en-US"/>
+        </w:rPr>
+        <w:t xml:space="preserve"> 4</w:t>
       </w:r>
     </w:p>
     <w:p>
@@ -321,13 +634,27 @@
         <w:rPr>
           <w:lang w:val="en-US"/>
         </w:rPr>
-        <w:t xml:space="preserve">4-5 userstories </w:t>
+        <w:t xml:space="preserve">4-5 </w:t>
       </w:r>
       <w:proofErr w:type="spellStart"/>
       <w:r>
         <w:rPr>
           <w:lang w:val="en-US"/>
         </w:rPr>
+        <w:t>userstories</w:t>
+      </w:r>
+      <w:proofErr w:type="spellEnd"/>
+      <w:r>
+        <w:rPr>
+          <w:lang w:val="en-US"/>
+        </w:rPr>
+        <w:t xml:space="preserve"> </w:t>
+      </w:r>
+      <w:proofErr w:type="spellStart"/>
+      <w:r>
+        <w:rPr>
+          <w:lang w:val="en-US"/>
+        </w:rPr>
         <w:t>på</w:t>
       </w:r>
       <w:proofErr w:type="spellEnd"/>
@@ -335,29 +662,144 @@
         <w:rPr>
           <w:lang w:val="en-US"/>
         </w:rPr>
-        <w:t xml:space="preserve"> 1 A4</w:t>
-      </w:r>
-    </w:p>
-    <w:p>
-      <w:pPr>
-        <w:pStyle w:val="Heading2"/>
-        <w:rPr>
-          <w:lang w:val="en-US"/>
-        </w:rPr>
-      </w:pPr>
-      <w:proofErr w:type="gramStart"/>
-      <w:r>
-        <w:rPr>
-          <w:lang w:val="en-US"/>
-        </w:rPr>
-        <w:t>business</w:t>
-      </w:r>
-      <w:proofErr w:type="gramEnd"/>
-      <w:r>
-        <w:rPr>
-          <w:lang w:val="en-US"/>
-        </w:rPr>
-        <w:t xml:space="preserve"> canvas</w:t>
+        <w:t xml:space="preserve"> 1 A</w:t>
+      </w:r>
+      <w:r>
+        <w:rPr>
+          <w:lang w:val="en-US"/>
+        </w:rPr>
+        <w:t>4</w:t>
+      </w:r>
+    </w:p>
+    <w:p>
+      <w:pPr>
+        <w:rPr>
+          <w:lang w:val="en-US"/>
+        </w:rPr>
+      </w:pPr>
+    </w:p>
+    <w:p>
+      <w:pPr>
+        <w:pStyle w:val="Heading2"/>
+        <w:rPr>
+          <w:lang w:val="en-US"/>
+        </w:rPr>
+      </w:pPr>
+    </w:p>
+    <w:p>
+      <w:pPr>
+        <w:pStyle w:val="Heading2"/>
+        <w:rPr>
+          <w:lang w:val="en-US"/>
+        </w:rPr>
+      </w:pPr>
+    </w:p>
+    <w:p>
+      <w:pPr>
+        <w:rPr>
+          <w:lang w:val="en-US"/>
+        </w:rPr>
+      </w:pPr>
+    </w:p>
+    <w:p>
+      <w:pPr>
+        <w:pStyle w:val="Heading2"/>
+        <w:rPr>
+          <w:lang w:val="en-US"/>
+        </w:rPr>
+      </w:pPr>
+      <w:r>
+        <w:rPr>
+          <w:lang w:val="en-US"/>
+        </w:rPr>
+        <w:lastRenderedPageBreak/>
+        <w:t>B</w:t>
+      </w:r>
+      <w:r>
+        <w:rPr>
+          <w:lang w:val="en-US"/>
+        </w:rPr>
+        <w:t>usiness C</w:t>
+      </w:r>
+      <w:bookmarkStart w:id="0" w:name="_GoBack"/>
+      <w:bookmarkEnd w:id="0"/>
+      <w:r>
+        <w:rPr>
+          <w:lang w:val="en-US"/>
+        </w:rPr>
+        <w:t>anvas</w:t>
+      </w:r>
+    </w:p>
+    <w:p>
+      <w:pPr>
+        <w:rPr>
+          <w:lang w:val="en-US"/>
+        </w:rPr>
+      </w:pPr>
+      <w:r>
+        <w:rPr>
+          <w:noProof/>
+          <w:lang w:eastAsia="da-DK"/>
+        </w:rPr>
+        <w:drawing>
+          <wp:anchor distT="0" distB="0" distL="0" distR="0" simplePos="0" relativeHeight="251659264" behindDoc="0" locked="0" layoutInCell="1" allowOverlap="1" wp14:anchorId="79A37657" wp14:editId="0EFFE33E">
+            <wp:simplePos x="0" y="0"/>
+            <wp:positionH relativeFrom="column">
+              <wp:posOffset>-95250</wp:posOffset>
+            </wp:positionH>
+            <wp:positionV relativeFrom="paragraph">
+              <wp:posOffset>586740</wp:posOffset>
+            </wp:positionV>
+            <wp:extent cx="6178550" cy="8963025"/>
+            <wp:effectExtent l="0" t="0" r="0" b="9525"/>
+            <wp:wrapSquare wrapText="largest"/>
+            <wp:docPr id="1" name="Picture"/>
+            <wp:cNvGraphicFramePr>
+              <a:graphicFrameLocks xmlns:a="http://schemas.openxmlformats.org/drawingml/2006/main" noChangeAspect="1"/>
+            </wp:cNvGraphicFramePr>
+            <a:graphic xmlns:a="http://schemas.openxmlformats.org/drawingml/2006/main">
+              <a:graphicData uri="http://schemas.openxmlformats.org/drawingml/2006/picture">
+                <pic:pic xmlns:pic="http://schemas.openxmlformats.org/drawingml/2006/picture">
+                  <pic:nvPicPr>
+                    <pic:cNvPr id="0" name="Picture"/>
+                    <pic:cNvPicPr>
+                      <a:picLocks noChangeAspect="1" noChangeArrowheads="1"/>
+                    </pic:cNvPicPr>
+                  </pic:nvPicPr>
+                  <pic:blipFill>
+                    <a:blip r:embed="rId6"/>
+                    <a:srcRect/>
+                    <a:stretch>
+                      <a:fillRect/>
+                    </a:stretch>
+                  </pic:blipFill>
+                  <pic:spPr bwMode="auto">
+                    <a:xfrm>
+                      <a:off x="0" y="0"/>
+                      <a:ext cx="6178550" cy="8963025"/>
+                    </a:xfrm>
+                    <a:prstGeom prst="rect">
+                      <a:avLst/>
+                    </a:prstGeom>
+                    <a:noFill/>
+                    <a:ln w="9525">
+                      <a:noFill/>
+                      <a:miter lim="800000"/>
+                      <a:headEnd/>
+                      <a:tailEnd/>
+                    </a:ln>
+                  </pic:spPr>
+                </pic:pic>
+              </a:graphicData>
+            </a:graphic>
+            <wp14:sizeRelH relativeFrom="margin">
+              <wp14:pctWidth>0</wp14:pctWidth>
+            </wp14:sizeRelH>
+            <wp14:sizeRelV relativeFrom="margin">
+              <wp14:pctHeight>0</wp14:pctHeight>
+            </wp14:sizeRelV>
+          </wp:anchor>
+        </w:drawing>
       </w:r>
     </w:p>
     <w:sectPr>
@@ -373,6 +815,230 @@
 <file path=word/numbering.xml><?xml version="1.0" encoding="utf-8"?>
 <w:numbering xmlns:wpc="http://schemas.microsoft.com/office/word/2010/wordprocessingCanvas" xmlns:mc="http://schemas.openxmlformats.org/markup-compatibility/2006" xmlns:o="urn:schemas-microsoft-com:office:office" xmlns:r="http://schemas.openxmlformats.org/officeDocument/2006/relationships" xmlns:m="http://schemas.openxmlformats.org/officeDocument/2006/math" xmlns:v="urn:schemas-microsoft-com:vml" xmlns:wp14="http://schemas.microsoft.com/office/word/2010/wordprocessingDrawing" xmlns:wp="http://schemas.openxmlformats.org/drawingml/2006/wordprocessingDrawing" xmlns:w10="urn:schemas-microsoft-com:office:word" xmlns:w="http://schemas.openxmlformats.org/wordprocessingml/2006/main" xmlns:w14="http://schemas.microsoft.com/office/word/2010/wordml" xmlns:wpg="http://schemas.microsoft.com/office/word/2010/wordprocessingGroup" xmlns:wpi="http://schemas.microsoft.com/office/word/2010/wordprocessingInk" xmlns:wne="http://schemas.microsoft.com/office/word/2006/wordml" xmlns:wps="http://schemas.microsoft.com/office/word/2010/wordprocessingShape" mc:Ignorable="w14 wp14">
   <w:abstractNum w:abstractNumId="0">
+    <w:nsid w:val="2E286112"/>
+    <w:multiLevelType w:val="hybridMultilevel"/>
+    <w:tmpl w:val="730284DC"/>
+    <w:lvl w:ilvl="0" w:tplc="AEBE41DE">
+      <w:numFmt w:val="bullet"/>
+      <w:lvlText w:val=""/>
+      <w:lvlJc w:val="left"/>
+      <w:pPr>
+        <w:ind w:left="720" w:hanging="360"/>
+      </w:pPr>
+      <w:rPr>
+        <w:rFonts w:ascii="Symbol" w:eastAsiaTheme="minorHAnsi" w:hAnsi="Symbol" w:cstheme="minorBidi" w:hint="default"/>
+      </w:rPr>
+    </w:lvl>
+    <w:lvl w:ilvl="1" w:tplc="04060003" w:tentative="1">
+      <w:start w:val="1"/>
+      <w:numFmt w:val="bullet"/>
+      <w:lvlText w:val="o"/>
+      <w:lvlJc w:val="left"/>
+      <w:pPr>
+        <w:ind w:left="1440" w:hanging="360"/>
+      </w:pPr>
+      <w:rPr>
+        <w:rFonts w:ascii="Courier New" w:hAnsi="Courier New" w:cs="Courier New" w:hint="default"/>
+      </w:rPr>
+    </w:lvl>
+    <w:lvl w:ilvl="2" w:tplc="04060005" w:tentative="1">
+      <w:start w:val="1"/>
+      <w:numFmt w:val="bullet"/>
+      <w:lvlText w:val=""/>
+      <w:lvlJc w:val="left"/>
+      <w:pPr>
+        <w:ind w:left="2160" w:hanging="360"/>
+      </w:pPr>
+      <w:rPr>
+        <w:rFonts w:ascii="Wingdings" w:hAnsi="Wingdings" w:hint="default"/>
+      </w:rPr>
+    </w:lvl>
+    <w:lvl w:ilvl="3" w:tplc="04060001" w:tentative="1">
+      <w:start w:val="1"/>
+      <w:numFmt w:val="bullet"/>
+      <w:lvlText w:val=""/>
+      <w:lvlJc w:val="left"/>
+      <w:pPr>
+        <w:ind w:left="2880" w:hanging="360"/>
+      </w:pPr>
+      <w:rPr>
+        <w:rFonts w:ascii="Symbol" w:hAnsi="Symbol" w:hint="default"/>
+      </w:rPr>
+    </w:lvl>
+    <w:lvl w:ilvl="4" w:tplc="04060003" w:tentative="1">
+      <w:start w:val="1"/>
+      <w:numFmt w:val="bullet"/>
+      <w:lvlText w:val="o"/>
+      <w:lvlJc w:val="left"/>
+      <w:pPr>
+        <w:ind w:left="3600" w:hanging="360"/>
+      </w:pPr>
+      <w:rPr>
+        <w:rFonts w:ascii="Courier New" w:hAnsi="Courier New" w:cs="Courier New" w:hint="default"/>
+      </w:rPr>
+    </w:lvl>
+    <w:lvl w:ilvl="5" w:tplc="04060005" w:tentative="1">
+      <w:start w:val="1"/>
+      <w:numFmt w:val="bullet"/>
+      <w:lvlText w:val=""/>
+      <w:lvlJc w:val="left"/>
+      <w:pPr>
+        <w:ind w:left="4320" w:hanging="360"/>
+      </w:pPr>
+      <w:rPr>
+        <w:rFonts w:ascii="Wingdings" w:hAnsi="Wingdings" w:hint="default"/>
+      </w:rPr>
+    </w:lvl>
+    <w:lvl w:ilvl="6" w:tplc="04060001" w:tentative="1">
+      <w:start w:val="1"/>
+      <w:numFmt w:val="bullet"/>
+      <w:lvlText w:val=""/>
+      <w:lvlJc w:val="left"/>
+      <w:pPr>
+        <w:ind w:left="5040" w:hanging="360"/>
+      </w:pPr>
+      <w:rPr>
+        <w:rFonts w:ascii="Symbol" w:hAnsi="Symbol" w:hint="default"/>
+      </w:rPr>
+    </w:lvl>
+    <w:lvl w:ilvl="7" w:tplc="04060003" w:tentative="1">
+      <w:start w:val="1"/>
+      <w:numFmt w:val="bullet"/>
+      <w:lvlText w:val="o"/>
+      <w:lvlJc w:val="left"/>
+      <w:pPr>
+        <w:ind w:left="5760" w:hanging="360"/>
+      </w:pPr>
+      <w:rPr>
+        <w:rFonts w:ascii="Courier New" w:hAnsi="Courier New" w:cs="Courier New" w:hint="default"/>
+      </w:rPr>
+    </w:lvl>
+    <w:lvl w:ilvl="8" w:tplc="04060005" w:tentative="1">
+      <w:start w:val="1"/>
+      <w:numFmt w:val="bullet"/>
+      <w:lvlText w:val=""/>
+      <w:lvlJc w:val="left"/>
+      <w:pPr>
+        <w:ind w:left="6480" w:hanging="360"/>
+      </w:pPr>
+      <w:rPr>
+        <w:rFonts w:ascii="Wingdings" w:hAnsi="Wingdings" w:hint="default"/>
+      </w:rPr>
+    </w:lvl>
+  </w:abstractNum>
+  <w:abstractNum w:abstractNumId="1">
+    <w:nsid w:val="3B294E18"/>
+    <w:multiLevelType w:val="hybridMultilevel"/>
+    <w:tmpl w:val="2DF8F624"/>
+    <w:lvl w:ilvl="0" w:tplc="A436411C">
+      <w:numFmt w:val="bullet"/>
+      <w:lvlText w:val=""/>
+      <w:lvlJc w:val="left"/>
+      <w:pPr>
+        <w:ind w:left="720" w:hanging="360"/>
+      </w:pPr>
+      <w:rPr>
+        <w:rFonts w:ascii="Symbol" w:eastAsiaTheme="minorHAnsi" w:hAnsi="Symbol" w:cstheme="minorBidi" w:hint="default"/>
+      </w:rPr>
+    </w:lvl>
+    <w:lvl w:ilvl="1" w:tplc="04060003" w:tentative="1">
+      <w:start w:val="1"/>
+      <w:numFmt w:val="bullet"/>
+      <w:lvlText w:val="o"/>
+      <w:lvlJc w:val="left"/>
+      <w:pPr>
+        <w:ind w:left="1440" w:hanging="360"/>
+      </w:pPr>
+      <w:rPr>
+        <w:rFonts w:ascii="Courier New" w:hAnsi="Courier New" w:cs="Courier New" w:hint="default"/>
+      </w:rPr>
+    </w:lvl>
+    <w:lvl w:ilvl="2" w:tplc="04060005" w:tentative="1">
+      <w:start w:val="1"/>
+      <w:numFmt w:val="bullet"/>
+      <w:lvlText w:val=""/>
+      <w:lvlJc w:val="left"/>
+      <w:pPr>
+        <w:ind w:left="2160" w:hanging="360"/>
+      </w:pPr>
+      <w:rPr>
+        <w:rFonts w:ascii="Wingdings" w:hAnsi="Wingdings" w:hint="default"/>
+      </w:rPr>
+    </w:lvl>
+    <w:lvl w:ilvl="3" w:tplc="04060001" w:tentative="1">
+      <w:start w:val="1"/>
+      <w:numFmt w:val="bullet"/>
+      <w:lvlText w:val=""/>
+      <w:lvlJc w:val="left"/>
+      <w:pPr>
+        <w:ind w:left="2880" w:hanging="360"/>
+      </w:pPr>
+      <w:rPr>
+        <w:rFonts w:ascii="Symbol" w:hAnsi="Symbol" w:hint="default"/>
+      </w:rPr>
+    </w:lvl>
+    <w:lvl w:ilvl="4" w:tplc="04060003" w:tentative="1">
+      <w:start w:val="1"/>
+      <w:numFmt w:val="bullet"/>
+      <w:lvlText w:val="o"/>
+      <w:lvlJc w:val="left"/>
+      <w:pPr>
+        <w:ind w:left="3600" w:hanging="360"/>
+      </w:pPr>
+      <w:rPr>
+        <w:rFonts w:ascii="Courier New" w:hAnsi="Courier New" w:cs="Courier New" w:hint="default"/>
+      </w:rPr>
+    </w:lvl>
+    <w:lvl w:ilvl="5" w:tplc="04060005" w:tentative="1">
+      <w:start w:val="1"/>
+      <w:numFmt w:val="bullet"/>
+      <w:lvlText w:val=""/>
+      <w:lvlJc w:val="left"/>
+      <w:pPr>
+        <w:ind w:left="4320" w:hanging="360"/>
+      </w:pPr>
+      <w:rPr>
+        <w:rFonts w:ascii="Wingdings" w:hAnsi="Wingdings" w:hint="default"/>
+      </w:rPr>
+    </w:lvl>
+    <w:lvl w:ilvl="6" w:tplc="04060001" w:tentative="1">
+      <w:start w:val="1"/>
+      <w:numFmt w:val="bullet"/>
+      <w:lvlText w:val=""/>
+      <w:lvlJc w:val="left"/>
+      <w:pPr>
+        <w:ind w:left="5040" w:hanging="360"/>
+      </w:pPr>
+      <w:rPr>
+        <w:rFonts w:ascii="Symbol" w:hAnsi="Symbol" w:hint="default"/>
+      </w:rPr>
+    </w:lvl>
+    <w:lvl w:ilvl="7" w:tplc="04060003" w:tentative="1">
+      <w:start w:val="1"/>
+      <w:numFmt w:val="bullet"/>
+      <w:lvlText w:val="o"/>
+      <w:lvlJc w:val="left"/>
+      <w:pPr>
+        <w:ind w:left="5760" w:hanging="360"/>
+      </w:pPr>
+      <w:rPr>
+        <w:rFonts w:ascii="Courier New" w:hAnsi="Courier New" w:cs="Courier New" w:hint="default"/>
+      </w:rPr>
+    </w:lvl>
+    <w:lvl w:ilvl="8" w:tplc="04060005" w:tentative="1">
+      <w:start w:val="1"/>
+      <w:numFmt w:val="bullet"/>
+      <w:lvlText w:val=""/>
+      <w:lvlJc w:val="left"/>
+      <w:pPr>
+        <w:ind w:left="6480" w:hanging="360"/>
+      </w:pPr>
+      <w:rPr>
+        <w:rFonts w:ascii="Wingdings" w:hAnsi="Wingdings" w:hint="default"/>
+      </w:rPr>
+    </w:lvl>
+  </w:abstractNum>
+  <w:abstractNum w:abstractNumId="2">
     <w:nsid w:val="55C77636"/>
     <w:multiLevelType w:val="hybridMultilevel"/>
     <w:tmpl w:val="923A693C"/>
@@ -486,6 +1152,12 @@
     </w:lvl>
   </w:abstractNum>
   <w:num w:numId="1">
+    <w:abstractNumId w:val="2"/>
+  </w:num>
+  <w:num w:numId="2">
+    <w:abstractNumId w:val="1"/>
+  </w:num>
+  <w:num w:numId="3">
     <w:abstractNumId w:val="0"/>
   </w:num>
 </w:numbering>
@@ -698,6 +1370,52 @@
       <w:szCs w:val="26"/>
     </w:rPr>
   </w:style>
+  <w:style w:type="paragraph" w:styleId="Heading3">
+    <w:name w:val="heading 3"/>
+    <w:basedOn w:val="Normal"/>
+    <w:next w:val="Normal"/>
+    <w:link w:val="Heading3Char"/>
+    <w:uiPriority w:val="9"/>
+    <w:unhideWhenUsed/>
+    <w:qFormat/>
+    <w:rsid w:val="00B81C65"/>
+    <w:pPr>
+      <w:keepNext/>
+      <w:keepLines/>
+      <w:spacing w:before="200" w:after="0"/>
+      <w:outlineLvl w:val="2"/>
+    </w:pPr>
+    <w:rPr>
+      <w:rFonts w:asciiTheme="majorHAnsi" w:eastAsiaTheme="majorEastAsia" w:hAnsiTheme="majorHAnsi" w:cstheme="majorBidi"/>
+      <w:b/>
+      <w:bCs/>
+      <w:color w:val="4F81BD" w:themeColor="accent1"/>
+    </w:rPr>
+  </w:style>
+  <w:style w:type="paragraph" w:styleId="Heading4">
+    <w:name w:val="heading 4"/>
+    <w:basedOn w:val="Normal"/>
+    <w:next w:val="Normal"/>
+    <w:link w:val="Heading4Char"/>
+    <w:uiPriority w:val="9"/>
+    <w:unhideWhenUsed/>
+    <w:qFormat/>
+    <w:rsid w:val="00B81C65"/>
+    <w:pPr>
+      <w:keepNext/>
+      <w:keepLines/>
+      <w:spacing w:before="200" w:after="0"/>
+      <w:outlineLvl w:val="3"/>
+    </w:pPr>
+    <w:rPr>
+      <w:rFonts w:asciiTheme="majorHAnsi" w:eastAsiaTheme="majorEastAsia" w:hAnsiTheme="majorHAnsi" w:cstheme="majorBidi"/>
+      <w:b/>
+      <w:bCs/>
+      <w:i/>
+      <w:iCs/>
+      <w:color w:val="4F81BD" w:themeColor="accent1"/>
+    </w:rPr>
+  </w:style>
   <w:style w:type="character" w:default="1" w:styleId="DefaultParagraphFont">
     <w:name w:val="Default Paragraph Font"/>
     <w:uiPriority w:val="1"/>
@@ -765,6 +1483,34 @@
       <w:ind w:left="720"/>
       <w:contextualSpacing/>
     </w:pPr>
+  </w:style>
+  <w:style w:type="character" w:customStyle="1" w:styleId="Heading3Char">
+    <w:name w:val="Heading 3 Char"/>
+    <w:basedOn w:val="DefaultParagraphFont"/>
+    <w:link w:val="Heading3"/>
+    <w:uiPriority w:val="9"/>
+    <w:rsid w:val="00B81C65"/>
+    <w:rPr>
+      <w:rFonts w:asciiTheme="majorHAnsi" w:eastAsiaTheme="majorEastAsia" w:hAnsiTheme="majorHAnsi" w:cstheme="majorBidi"/>
+      <w:b/>
+      <w:bCs/>
+      <w:color w:val="4F81BD" w:themeColor="accent1"/>
+    </w:rPr>
+  </w:style>
+  <w:style w:type="character" w:customStyle="1" w:styleId="Heading4Char">
+    <w:name w:val="Heading 4 Char"/>
+    <w:basedOn w:val="DefaultParagraphFont"/>
+    <w:link w:val="Heading4"/>
+    <w:uiPriority w:val="9"/>
+    <w:rsid w:val="00B81C65"/>
+    <w:rPr>
+      <w:rFonts w:asciiTheme="majorHAnsi" w:eastAsiaTheme="majorEastAsia" w:hAnsiTheme="majorHAnsi" w:cstheme="majorBidi"/>
+      <w:b/>
+      <w:bCs/>
+      <w:i/>
+      <w:iCs/>
+      <w:color w:val="4F81BD" w:themeColor="accent1"/>
+    </w:rPr>
   </w:style>
 </w:styles>
 </file>
@@ -976,6 +1722,52 @@
       <w:szCs w:val="26"/>
     </w:rPr>
   </w:style>
+  <w:style w:type="paragraph" w:styleId="Heading3">
+    <w:name w:val="heading 3"/>
+    <w:basedOn w:val="Normal"/>
+    <w:next w:val="Normal"/>
+    <w:link w:val="Heading3Char"/>
+    <w:uiPriority w:val="9"/>
+    <w:unhideWhenUsed/>
+    <w:qFormat/>
+    <w:rsid w:val="00B81C65"/>
+    <w:pPr>
+      <w:keepNext/>
+      <w:keepLines/>
+      <w:spacing w:before="200" w:after="0"/>
+      <w:outlineLvl w:val="2"/>
+    </w:pPr>
+    <w:rPr>
+      <w:rFonts w:asciiTheme="majorHAnsi" w:eastAsiaTheme="majorEastAsia" w:hAnsiTheme="majorHAnsi" w:cstheme="majorBidi"/>
+      <w:b/>
+      <w:bCs/>
+      <w:color w:val="4F81BD" w:themeColor="accent1"/>
+    </w:rPr>
+  </w:style>
+  <w:style w:type="paragraph" w:styleId="Heading4">
+    <w:name w:val="heading 4"/>
+    <w:basedOn w:val="Normal"/>
+    <w:next w:val="Normal"/>
+    <w:link w:val="Heading4Char"/>
+    <w:uiPriority w:val="9"/>
+    <w:unhideWhenUsed/>
+    <w:qFormat/>
+    <w:rsid w:val="00B81C65"/>
+    <w:pPr>
+      <w:keepNext/>
+      <w:keepLines/>
+      <w:spacing w:before="200" w:after="0"/>
+      <w:outlineLvl w:val="3"/>
+    </w:pPr>
+    <w:rPr>
+      <w:rFonts w:asciiTheme="majorHAnsi" w:eastAsiaTheme="majorEastAsia" w:hAnsiTheme="majorHAnsi" w:cstheme="majorBidi"/>
+      <w:b/>
+      <w:bCs/>
+      <w:i/>
+      <w:iCs/>
+      <w:color w:val="4F81BD" w:themeColor="accent1"/>
+    </w:rPr>
+  </w:style>
   <w:style w:type="character" w:default="1" w:styleId="DefaultParagraphFont">
     <w:name w:val="Default Paragraph Font"/>
     <w:uiPriority w:val="1"/>
@@ -1043,6 +1835,34 @@
       <w:ind w:left="720"/>
       <w:contextualSpacing/>
     </w:pPr>
+  </w:style>
+  <w:style w:type="character" w:customStyle="1" w:styleId="Heading3Char">
+    <w:name w:val="Heading 3 Char"/>
+    <w:basedOn w:val="DefaultParagraphFont"/>
+    <w:link w:val="Heading3"/>
+    <w:uiPriority w:val="9"/>
+    <w:rsid w:val="00B81C65"/>
+    <w:rPr>
+      <w:rFonts w:asciiTheme="majorHAnsi" w:eastAsiaTheme="majorEastAsia" w:hAnsiTheme="majorHAnsi" w:cstheme="majorBidi"/>
+      <w:b/>
+      <w:bCs/>
+      <w:color w:val="4F81BD" w:themeColor="accent1"/>
+    </w:rPr>
+  </w:style>
+  <w:style w:type="character" w:customStyle="1" w:styleId="Heading4Char">
+    <w:name w:val="Heading 4 Char"/>
+    <w:basedOn w:val="DefaultParagraphFont"/>
+    <w:link w:val="Heading4"/>
+    <w:uiPriority w:val="9"/>
+    <w:rsid w:val="00B81C65"/>
+    <w:rPr>
+      <w:rFonts w:asciiTheme="majorHAnsi" w:eastAsiaTheme="majorEastAsia" w:hAnsiTheme="majorHAnsi" w:cstheme="majorBidi"/>
+      <w:b/>
+      <w:bCs/>
+      <w:i/>
+      <w:iCs/>
+      <w:color w:val="4F81BD" w:themeColor="accent1"/>
+    </w:rPr>
   </w:style>
 </w:styles>
 </file>

</xml_diff>

<commit_message>
rettet i forfatter liste
</commit_message>
<xml_diff>
--- a/Rapport/RapportDone/Bilag.docx
+++ b/Rapport/RapportDone/Bilag.docx
@@ -141,6 +141,8 @@
       <w:r>
         <w:t>Toke</w:t>
       </w:r>
+      <w:bookmarkStart w:id="0" w:name="_GoBack"/>
+      <w:bookmarkEnd w:id="0"/>
     </w:p>
     <w:p>
       <w:pPr>
@@ -151,6 +153,9 @@
         </w:numPr>
       </w:pPr>
       <w:r>
+        <w:t xml:space="preserve">2.5 </w:t>
+      </w:r>
+      <w:r>
         <w:t>Extreme Programming</w:t>
       </w:r>
     </w:p>
@@ -163,6 +168,9 @@
         </w:numPr>
       </w:pPr>
       <w:r>
+        <w:t xml:space="preserve">2.1 </w:t>
+      </w:r>
+      <w:r>
         <w:t>Projektplanlægning</w:t>
       </w:r>
     </w:p>
@@ -175,6 +183,9 @@
         </w:numPr>
       </w:pPr>
       <w:r>
+        <w:t xml:space="preserve">3 </w:t>
+      </w:r>
+      <w:r>
         <w:t>Sprint 0</w:t>
       </w:r>
       <w:r>
@@ -190,6 +201,9 @@
         </w:numPr>
       </w:pPr>
       <w:r>
+        <w:t xml:space="preserve">8 </w:t>
+      </w:r>
+      <w:r>
         <w:t>Konklusion</w:t>
       </w:r>
     </w:p>
@@ -202,12 +216,10 @@
         </w:numPr>
       </w:pPr>
       <w:r>
-        <w:t>Product V</w:t>
-      </w:r>
-      <w:bookmarkStart w:id="0" w:name="_GoBack"/>
-      <w:bookmarkEnd w:id="0"/>
-      <w:r>
-        <w:t>ision</w:t>
+        <w:t xml:space="preserve">2.12 </w:t>
+      </w:r>
+      <w:r>
+        <w:t>Product Vision</w:t>
       </w:r>
     </w:p>
     <w:p>
@@ -232,8 +244,21 @@
         </w:numPr>
       </w:pPr>
       <w:r>
-        <w:t>Unified Process</w:t>
-      </w:r>
+        <w:t xml:space="preserve">2.2 </w:t>
+      </w:r>
+      <w:proofErr w:type="spellStart"/>
+      <w:r>
+        <w:t>Unified</w:t>
+      </w:r>
+      <w:proofErr w:type="spellEnd"/>
+      <w:r>
+        <w:t xml:space="preserve"> </w:t>
+      </w:r>
+      <w:proofErr w:type="spellStart"/>
+      <w:r>
+        <w:t>Process</w:t>
+      </w:r>
+      <w:proofErr w:type="spellEnd"/>
     </w:p>
     <w:p>
       <w:pPr>
@@ -242,9 +267,35 @@
           <w:ilvl w:val="0"/>
           <w:numId w:val="5"/>
         </w:numPr>
-      </w:pPr>
-      <w:r>
-        <w:t>Deployment og configuration management</w:t>
+        <w:rPr>
+          <w:lang w:val="en-US"/>
+        </w:rPr>
+      </w:pPr>
+      <w:r>
+        <w:rPr>
+          <w:lang w:val="en-US"/>
+        </w:rPr>
+        <w:t xml:space="preserve">2.1.1 </w:t>
+      </w:r>
+      <w:r>
+        <w:rPr>
+          <w:lang w:val="en-US"/>
+        </w:rPr>
+        <w:t xml:space="preserve">Deployment </w:t>
+      </w:r>
+      <w:proofErr w:type="spellStart"/>
+      <w:r>
+        <w:rPr>
+          <w:lang w:val="en-US"/>
+        </w:rPr>
+        <w:t>og</w:t>
+      </w:r>
+      <w:proofErr w:type="spellEnd"/>
+      <w:r>
+        <w:rPr>
+          <w:lang w:val="en-US"/>
+        </w:rPr>
+        <w:t xml:space="preserve"> configuration management</w:t>
       </w:r>
     </w:p>
     <w:p>
@@ -254,8 +305,20 @@
           <w:ilvl w:val="0"/>
           <w:numId w:val="5"/>
         </w:numPr>
-      </w:pPr>
-      <w:r>
+        <w:rPr>
+          <w:lang w:val="en-US"/>
+        </w:rPr>
+      </w:pPr>
+      <w:r>
+        <w:rPr>
+          <w:lang w:val="en-US"/>
+        </w:rPr>
+        <w:t xml:space="preserve">2.12 </w:t>
+      </w:r>
+      <w:r>
+        <w:rPr>
+          <w:lang w:val="en-US"/>
+        </w:rPr>
         <w:t>Product Vision</w:t>
       </w:r>
     </w:p>
@@ -266,8 +329,20 @@
           <w:ilvl w:val="0"/>
           <w:numId w:val="5"/>
         </w:numPr>
-      </w:pPr>
-      <w:r>
+        <w:rPr>
+          <w:lang w:val="en-US"/>
+        </w:rPr>
+      </w:pPr>
+      <w:r>
+        <w:rPr>
+          <w:lang w:val="en-US"/>
+        </w:rPr>
+        <w:t xml:space="preserve">4 </w:t>
+      </w:r>
+      <w:r>
+        <w:rPr>
+          <w:lang w:val="en-US"/>
+        </w:rPr>
         <w:t>Sprint 1</w:t>
       </w:r>
     </w:p>
@@ -278,18 +353,68 @@
           <w:ilvl w:val="0"/>
           <w:numId w:val="5"/>
         </w:numPr>
-      </w:pPr>
-      <w:r>
-        <w:t>Overordnet retrospective for hele forløbet</w:t>
-      </w:r>
+        <w:rPr>
+          <w:lang w:val="en-US"/>
+        </w:rPr>
+      </w:pPr>
+      <w:r>
+        <w:rPr>
+          <w:lang w:val="en-US"/>
+        </w:rPr>
+        <w:t xml:space="preserve">7 </w:t>
+      </w:r>
+      <w:proofErr w:type="spellStart"/>
+      <w:r>
+        <w:rPr>
+          <w:lang w:val="en-US"/>
+        </w:rPr>
+        <w:t>Overordnet</w:t>
+      </w:r>
+      <w:proofErr w:type="spellEnd"/>
+      <w:r>
+        <w:rPr>
+          <w:lang w:val="en-US"/>
+        </w:rPr>
+        <w:t xml:space="preserve"> retrospective for </w:t>
+      </w:r>
+      <w:proofErr w:type="spellStart"/>
+      <w:r>
+        <w:rPr>
+          <w:lang w:val="en-US"/>
+        </w:rPr>
+        <w:t>hele</w:t>
+      </w:r>
+      <w:proofErr w:type="spellEnd"/>
+      <w:r>
+        <w:rPr>
+          <w:lang w:val="en-US"/>
+        </w:rPr>
+        <w:t xml:space="preserve"> </w:t>
+      </w:r>
+      <w:proofErr w:type="spellStart"/>
+      <w:r>
+        <w:rPr>
+          <w:lang w:val="en-US"/>
+        </w:rPr>
+        <w:t>forløbet</w:t>
+      </w:r>
+      <w:proofErr w:type="spellEnd"/>
     </w:p>
     <w:p>
       <w:pPr>
         <w:pStyle w:val="Overskrift3"/>
-      </w:pPr>
-      <w:r>
+        <w:rPr>
+          <w:lang w:val="en-US"/>
+        </w:rPr>
+      </w:pPr>
+      <w:proofErr w:type="spellStart"/>
+      <w:r>
+        <w:rPr>
+          <w:lang w:val="en-US"/>
+        </w:rPr>
         <w:t>Rasmus</w:t>
       </w:r>
+      <w:proofErr w:type="spellEnd"/>
     </w:p>
     <w:p>
       <w:pPr>
@@ -298,8 +423,20 @@
           <w:ilvl w:val="0"/>
           <w:numId w:val="4"/>
         </w:numPr>
-      </w:pPr>
-      <w:r>
+        <w:rPr>
+          <w:lang w:val="en-US"/>
+        </w:rPr>
+      </w:pPr>
+      <w:r>
+        <w:rPr>
+          <w:lang w:val="en-US"/>
+        </w:rPr>
+        <w:t xml:space="preserve">2.4 </w:t>
+      </w:r>
+      <w:r>
+        <w:rPr>
+          <w:lang w:val="en-US"/>
+        </w:rPr>
         <w:t>Scrum</w:t>
       </w:r>
     </w:p>
@@ -310,8 +447,20 @@
           <w:ilvl w:val="0"/>
           <w:numId w:val="4"/>
         </w:numPr>
-      </w:pPr>
-      <w:r>
+        <w:rPr>
+          <w:lang w:val="en-US"/>
+        </w:rPr>
+      </w:pPr>
+      <w:r>
+        <w:rPr>
+          <w:lang w:val="en-US"/>
+        </w:rPr>
+        <w:t xml:space="preserve">5 </w:t>
+      </w:r>
+      <w:r>
+        <w:rPr>
+          <w:lang w:val="en-US"/>
+        </w:rPr>
         <w:t>Sprint 2</w:t>
       </w:r>
     </w:p>
@@ -324,7 +473,16 @@
         </w:numPr>
       </w:pPr>
       <w:r>
-        <w:t>Business Canvas</w:t>
+        <w:t>2.</w:t>
+      </w:r>
+      <w:r>
+        <w:t>13</w:t>
+      </w:r>
+      <w:r>
+        <w:t xml:space="preserve"> K</w:t>
+      </w:r>
+      <w:r>
+        <w:t>anvas</w:t>
       </w:r>
     </w:p>
     <w:p>
@@ -336,19 +494,7 @@
         </w:numPr>
       </w:pPr>
       <w:r>
-        <w:t>Business Canvas Image, Bilag</w:t>
-      </w:r>
-    </w:p>
-    <w:p>
-      <w:pPr>
-        <w:pStyle w:val="ListParagraph"/>
-        <w:numPr>
-          <w:ilvl w:val="0"/>
-          <w:numId w:val="4"/>
-        </w:numPr>
-      </w:pPr>
-      <w:r>
-        <w:t>Kravsspecifikation</w:t>
+        <w:t>2.10 Krav specificering</w:t>
       </w:r>
     </w:p>
     <w:p>
@@ -367,9 +513,11 @@
           <w:numId w:val="3"/>
         </w:numPr>
       </w:pPr>
+      <w:proofErr w:type="spellStart"/>
       <w:r>
         <w:t>Kanban</w:t>
       </w:r>
+      <w:proofErr w:type="spellEnd"/>
     </w:p>
     <w:p>
       <w:pPr>
@@ -436,54 +584,97 @@
         <w:pStyle w:val="Overskrift2"/>
       </w:pPr>
       <w:r>
-        <w:rPr>
-          <w:lang w:val="en-US"/>
-        </w:rPr>
-        <w:t>Burndown sprint 1</w:t>
-      </w:r>
-    </w:p>
-    <w:p>
-      <w:pPr>
-        <w:pStyle w:val="Overskrift2"/>
-      </w:pPr>
-      <w:r>
-        <w:rPr>
-          <w:lang w:val="en-US"/>
-        </w:rPr>
-        <w:t>Burndown sprint 2</w:t>
-      </w:r>
-    </w:p>
-    <w:p>
-      <w:pPr>
-        <w:pStyle w:val="Overskrift2"/>
-      </w:pPr>
-      <w:r>
-        <w:rPr>
-          <w:lang w:val="en-US"/>
-        </w:rPr>
-        <w:t>Burndown sprint 3</w:t>
-      </w:r>
-    </w:p>
-    <w:p>
-      <w:pPr>
-        <w:pStyle w:val="Overskrift2"/>
-      </w:pPr>
-      <w:r>
-        <w:rPr>
-          <w:lang w:val="en-US"/>
-        </w:rPr>
-        <w:t>Burndown I timer sprint 2</w:t>
-      </w:r>
-    </w:p>
-    <w:p>
-      <w:pPr>
-        <w:pStyle w:val="Overskrift2"/>
-      </w:pPr>
-      <w:r>
-        <w:rPr>
-          <w:lang w:val="en-US"/>
-        </w:rPr>
-        <w:t>Burndown I timer sprint 3</w:t>
+        <w:t>Bu</w:t>
+      </w:r>
+      <w:proofErr w:type="spellStart"/>
+      <w:r>
+        <w:rPr>
+          <w:lang w:val="en-US"/>
+        </w:rPr>
+        <w:t>rndown</w:t>
+      </w:r>
+      <w:proofErr w:type="spellEnd"/>
+      <w:r>
+        <w:rPr>
+          <w:lang w:val="en-US"/>
+        </w:rPr>
+        <w:t xml:space="preserve"> sprint 1</w:t>
+      </w:r>
+    </w:p>
+    <w:p>
+      <w:pPr>
+        <w:pStyle w:val="Overskrift2"/>
+      </w:pPr>
+      <w:proofErr w:type="spellStart"/>
+      <w:r>
+        <w:rPr>
+          <w:lang w:val="en-US"/>
+        </w:rPr>
+        <w:t>Burndown</w:t>
+      </w:r>
+      <w:proofErr w:type="spellEnd"/>
+      <w:r>
+        <w:rPr>
+          <w:lang w:val="en-US"/>
+        </w:rPr>
+        <w:t xml:space="preserve"> sprint 2</w:t>
+      </w:r>
+    </w:p>
+    <w:p>
+      <w:pPr>
+        <w:pStyle w:val="Overskrift2"/>
+      </w:pPr>
+      <w:proofErr w:type="spellStart"/>
+      <w:r>
+        <w:rPr>
+          <w:lang w:val="en-US"/>
+        </w:rPr>
+        <w:t>Burndown</w:t>
+      </w:r>
+      <w:proofErr w:type="spellEnd"/>
+      <w:r>
+        <w:rPr>
+          <w:lang w:val="en-US"/>
+        </w:rPr>
+        <w:t xml:space="preserve"> sprint 3</w:t>
+      </w:r>
+    </w:p>
+    <w:p>
+      <w:pPr>
+        <w:pStyle w:val="Overskrift2"/>
+      </w:pPr>
+      <w:proofErr w:type="spellStart"/>
+      <w:r>
+        <w:rPr>
+          <w:lang w:val="en-US"/>
+        </w:rPr>
+        <w:t>Burndown</w:t>
+      </w:r>
+      <w:proofErr w:type="spellEnd"/>
+      <w:r>
+        <w:rPr>
+          <w:lang w:val="en-US"/>
+        </w:rPr>
+        <w:t xml:space="preserve"> I timer sprint 2</w:t>
+      </w:r>
+    </w:p>
+    <w:p>
+      <w:pPr>
+        <w:pStyle w:val="Overskrift2"/>
+      </w:pPr>
+      <w:proofErr w:type="spellStart"/>
+      <w:r>
+        <w:rPr>
+          <w:lang w:val="en-US"/>
+        </w:rPr>
+        <w:t>Burndown</w:t>
+      </w:r>
+      <w:proofErr w:type="spellEnd"/>
+      <w:r>
+        <w:rPr>
+          <w:lang w:val="en-US"/>
+        </w:rPr>
+        <w:t xml:space="preserve"> I timer sprint 3</w:t>
       </w:r>
     </w:p>
     <w:p>
@@ -509,7 +700,21 @@
         <w:rPr>
           <w:lang w:val="en-US"/>
         </w:rPr>
-        <w:t>4-5 userstories på 1 A4</w:t>
+        <w:t xml:space="preserve">4-5 userstories </w:t>
+      </w:r>
+      <w:proofErr w:type="spellStart"/>
+      <w:r>
+        <w:rPr>
+          <w:lang w:val="en-US"/>
+        </w:rPr>
+        <w:t>på</w:t>
+      </w:r>
+      <w:proofErr w:type="spellEnd"/>
+      <w:r>
+        <w:rPr>
+          <w:lang w:val="en-US"/>
+        </w:rPr>
+        <w:t xml:space="preserve"> 1 A4</w:t>
       </w:r>
     </w:p>
     <w:p>
@@ -535,7 +740,21 @@
         <w:rPr>
           <w:lang w:val="en-US"/>
         </w:rPr>
-        <w:t>4-5 userstories på 1 A4</w:t>
+        <w:t xml:space="preserve">4-5 userstories </w:t>
+      </w:r>
+      <w:proofErr w:type="spellStart"/>
+      <w:r>
+        <w:rPr>
+          <w:lang w:val="en-US"/>
+        </w:rPr>
+        <w:t>på</w:t>
+      </w:r>
+      <w:proofErr w:type="spellEnd"/>
+      <w:r>
+        <w:rPr>
+          <w:lang w:val="en-US"/>
+        </w:rPr>
+        <w:t xml:space="preserve"> 1 A4</w:t>
       </w:r>
     </w:p>
     <w:p>
@@ -562,7 +781,21 @@
         <w:rPr>
           <w:lang w:val="en-US"/>
         </w:rPr>
-        <w:t>4-5 userstories på 1 A4</w:t>
+        <w:t xml:space="preserve">4-5 userstories </w:t>
+      </w:r>
+      <w:proofErr w:type="spellStart"/>
+      <w:r>
+        <w:rPr>
+          <w:lang w:val="en-US"/>
+        </w:rPr>
+        <w:t>på</w:t>
+      </w:r>
+      <w:proofErr w:type="spellEnd"/>
+      <w:r>
+        <w:rPr>
+          <w:lang w:val="en-US"/>
+        </w:rPr>
+        <w:t xml:space="preserve"> 1 A4</w:t>
       </w:r>
     </w:p>
     <w:p>
@@ -588,7 +821,21 @@
         <w:rPr>
           <w:lang w:val="en-US"/>
         </w:rPr>
-        <w:t>4-5 userstories på 1 A4</w:t>
+        <w:t xml:space="preserve">4-5 userstories </w:t>
+      </w:r>
+      <w:proofErr w:type="spellStart"/>
+      <w:r>
+        <w:rPr>
+          <w:lang w:val="en-US"/>
+        </w:rPr>
+        <w:t>på</w:t>
+      </w:r>
+      <w:proofErr w:type="spellEnd"/>
+      <w:r>
+        <w:rPr>
+          <w:lang w:val="en-US"/>
+        </w:rPr>
+        <w:t xml:space="preserve"> 1 A4</w:t>
       </w:r>
     </w:p>
     <w:p>

</xml_diff>